<commit_message>
delete unnecessary picture, new report version2 | add new section implementation
</commit_message>
<xml_diff>
--- a/RL report.docx
+++ b/RL report.docx
@@ -509,7 +509,29 @@
           <w:sz w:val="22"/>
           <w:szCs w:val="22"/>
         </w:rPr>
-        <w:t xml:space="preserve">he modification consist new observation state called </w:t>
+        <w:t xml:space="preserve">he modification </w:t>
+      </w:r>
+      <w:r>
+        <w:rPr>
+          <w:sz w:val="22"/>
+          <w:szCs w:val="22"/>
+        </w:rPr>
+        <w:t>consists of a</w:t>
+      </w:r>
+      <w:r>
+        <w:rPr>
+          <w:rFonts w:hint="eastAsia"/>
+          <w:sz w:val="22"/>
+          <w:szCs w:val="22"/>
+        </w:rPr>
+        <w:t xml:space="preserve"> new observation state called </w:t>
+      </w:r>
+      <w:r>
+        <w:rPr>
+          <w:sz w:val="22"/>
+          <w:szCs w:val="22"/>
+        </w:rPr>
+        <w:t xml:space="preserve">the </w:t>
       </w:r>
       <w:r>
         <w:rPr>
@@ -549,16 +571,15 @@
         </w:rPr>
         <w:t>.</w:t>
       </w:r>
-    </w:p>
-    <w:p>
-      <w:pPr>
-        <w:pStyle w:val="ListParagraph"/>
-        <w:jc w:val="both"/>
-        <w:rPr>
-          <w:sz w:val="22"/>
-          <w:szCs w:val="22"/>
-        </w:rPr>
-      </w:pPr>
+      <w:r>
+        <w:rPr>
+          <w:b/>
+          <w:bCs/>
+          <w:sz w:val="22"/>
+          <w:szCs w:val="22"/>
+        </w:rPr>
+        <w:t xml:space="preserve"> </w:t>
+      </w:r>
       <w:r>
         <w:rPr>
           <w:sz w:val="22"/>
@@ -572,18 +593,30 @@
           <w:sz w:val="22"/>
           <w:szCs w:val="22"/>
         </w:rPr>
-        <w:t xml:space="preserve">his problem has been solved with Q-Learning and in this </w:t>
-      </w:r>
-      <w:proofErr w:type="gramStart"/>
-      <w:r>
-        <w:rPr>
-          <w:rFonts w:hint="eastAsia"/>
-          <w:sz w:val="22"/>
-          <w:szCs w:val="22"/>
-        </w:rPr>
-        <w:t>report</w:t>
-      </w:r>
-      <w:proofErr w:type="gramEnd"/>
+        <w:t>his problem has been solved with Q-Learning</w:t>
+      </w:r>
+      <w:r>
+        <w:rPr>
+          <w:sz w:val="22"/>
+          <w:szCs w:val="22"/>
+        </w:rPr>
+        <w:t>,</w:t>
+      </w:r>
+      <w:r>
+        <w:rPr>
+          <w:rFonts w:hint="eastAsia"/>
+          <w:sz w:val="22"/>
+          <w:szCs w:val="22"/>
+        </w:rPr>
+        <w:t xml:space="preserve"> and in this report</w:t>
+      </w:r>
+      <w:r>
+        <w:rPr>
+          <w:sz w:val="22"/>
+          <w:szCs w:val="22"/>
+        </w:rPr>
+        <w:t>,</w:t>
+      </w:r>
       <w:r>
         <w:rPr>
           <w:rFonts w:hint="eastAsia"/>
@@ -605,7 +638,22 @@
           <w:sz w:val="22"/>
           <w:szCs w:val="22"/>
         </w:rPr>
-        <w:t xml:space="preserve"> solve the problem.</w:t>
+        <w:t xml:space="preserve"> </w:t>
+      </w:r>
+      <w:r>
+        <w:rPr>
+          <w:sz w:val="22"/>
+          <w:szCs w:val="22"/>
+        </w:rPr>
+        <w:t>solved</w:t>
+      </w:r>
+      <w:r>
+        <w:rPr>
+          <w:rFonts w:hint="eastAsia"/>
+          <w:sz w:val="22"/>
+          <w:szCs w:val="22"/>
+        </w:rPr>
+        <w:t xml:space="preserve"> the problem.</w:t>
       </w:r>
     </w:p>
     <w:p>
@@ -687,6 +735,7 @@
         <w:rPr>
           <w:b/>
           <w:bCs/>
+          <w:noProof/>
           <w:sz w:val="22"/>
           <w:szCs w:val="22"/>
         </w:rPr>
@@ -726,6 +775,15 @@
           </wp:inline>
         </w:drawing>
       </w:r>
+      <w:r>
+        <w:rPr>
+          <w:b/>
+          <w:bCs/>
+          <w:sz w:val="22"/>
+          <w:szCs w:val="22"/>
+        </w:rPr>
+        <w:t>/</w:t>
+      </w:r>
     </w:p>
     <w:p>
       <w:pPr>
@@ -765,20 +823,20 @@
       </w:hyperlink>
       <w:r>
         <w:rPr>
-          <w:rFonts w:hint="eastAsia"/>
-          <w:sz w:val="22"/>
-          <w:szCs w:val="22"/>
-        </w:rPr>
-        <w:t xml:space="preserve"> </w:t>
-      </w:r>
-      <w:r>
-        <w:rPr>
-          <w:rFonts w:hint="eastAsia"/>
-          <w:sz w:val="22"/>
-          <w:szCs w:val="22"/>
-        </w:rPr>
-        <w:t xml:space="preserve">although here </w:t>
-      </w:r>
+          <w:sz w:val="22"/>
+          <w:szCs w:val="22"/>
+        </w:rPr>
+        <w:t>. Although</w:t>
+      </w:r>
+      <w:r>
+        <w:rPr>
+          <w:rFonts w:hint="eastAsia"/>
+          <w:sz w:val="22"/>
+          <w:szCs w:val="22"/>
+        </w:rPr>
+        <w:t xml:space="preserve"> here </w:t>
+      </w:r>
+      <w:proofErr w:type="gramStart"/>
       <w:r>
         <w:rPr>
           <w:sz w:val="22"/>
@@ -792,7 +850,16 @@
           <w:sz w:val="22"/>
           <w:szCs w:val="22"/>
         </w:rPr>
-        <w:t xml:space="preserve">m not exactly </w:t>
+        <w:t>m</w:t>
+      </w:r>
+      <w:proofErr w:type="gramEnd"/>
+      <w:r>
+        <w:rPr>
+          <w:rFonts w:hint="eastAsia"/>
+          <w:sz w:val="22"/>
+          <w:szCs w:val="22"/>
+        </w:rPr>
+        <w:t xml:space="preserve"> not exactly </w:t>
       </w:r>
       <w:r>
         <w:rPr>
@@ -807,22 +874,7 @@
           <w:sz w:val="22"/>
           <w:szCs w:val="22"/>
         </w:rPr>
-        <w:t xml:space="preserve"> environment from scratch, but </w:t>
-      </w:r>
-      <w:r>
-        <w:rPr>
-          <w:sz w:val="22"/>
-          <w:szCs w:val="22"/>
-        </w:rPr>
-        <w:t>instead</w:t>
-      </w:r>
-      <w:r>
-        <w:rPr>
-          <w:rFonts w:hint="eastAsia"/>
-          <w:sz w:val="22"/>
-          <w:szCs w:val="22"/>
-        </w:rPr>
-        <w:t xml:space="preserve"> </w:t>
+        <w:t xml:space="preserve"> environment from scratch, </w:t>
       </w:r>
       <w:r>
         <w:rPr>
@@ -1060,7 +1112,6 @@
         <w:ind w:left="1440"/>
         <w:jc w:val="both"/>
         <w:rPr>
-          <w:rFonts w:hint="eastAsia"/>
           <w:sz w:val="22"/>
           <w:szCs w:val="22"/>
         </w:rPr>
@@ -1123,22 +1174,267 @@
           <w:sz w:val="22"/>
           <w:szCs w:val="22"/>
         </w:rPr>
-        <w:t xml:space="preserve"> just need to change the class name and file name to distinguish the original and my version. </w:t>
-      </w:r>
-      <w:r>
-        <w:rPr>
-          <w:sz w:val="22"/>
-          <w:szCs w:val="22"/>
-        </w:rPr>
-        <w:t>A</w:t>
-      </w:r>
-      <w:r>
-        <w:rPr>
-          <w:rFonts w:hint="eastAsia"/>
-          <w:sz w:val="22"/>
-          <w:szCs w:val="22"/>
-        </w:rPr>
-        <w:t xml:space="preserve">fter that </w:t>
+        <w:t xml:space="preserve"> just need to change the class name and file name to distinguish the original and my version.</w:t>
+      </w:r>
+      <w:r>
+        <w:rPr>
+          <w:sz w:val="22"/>
+          <w:szCs w:val="22"/>
+        </w:rPr>
+        <w:t xml:space="preserve"> </w:t>
+      </w:r>
+      <w:r>
+        <w:rPr>
+          <w:sz w:val="22"/>
+          <w:szCs w:val="22"/>
+        </w:rPr>
+        <w:t xml:space="preserve">Total number of </w:t>
+      </w:r>
+      <w:proofErr w:type="gramStart"/>
+      <w:r>
+        <w:rPr>
+          <w:sz w:val="22"/>
+          <w:szCs w:val="22"/>
+        </w:rPr>
+        <w:t>state</w:t>
+      </w:r>
+      <w:proofErr w:type="gramEnd"/>
+      <w:r>
+        <w:rPr>
+          <w:sz w:val="22"/>
+          <w:szCs w:val="22"/>
+        </w:rPr>
+        <w:t xml:space="preserve"> for this environment </w:t>
+      </w:r>
+      <w:r>
+        <w:rPr>
+          <w:b/>
+          <w:bCs/>
+          <w:sz w:val="22"/>
+          <w:szCs w:val="22"/>
+        </w:rPr>
+        <w:t>is calculated by 5 (taxi rows) x 5 (taxi columns) x 5 (1</w:t>
+      </w:r>
+      <w:r>
+        <w:rPr>
+          <w:b/>
+          <w:bCs/>
+          <w:sz w:val="22"/>
+          <w:szCs w:val="22"/>
+          <w:vertAlign w:val="superscript"/>
+        </w:rPr>
+        <w:t>st</w:t>
+      </w:r>
+      <w:r>
+        <w:rPr>
+          <w:b/>
+          <w:bCs/>
+          <w:sz w:val="22"/>
+          <w:szCs w:val="22"/>
+        </w:rPr>
+        <w:t xml:space="preserve"> passenger) x 5 (2</w:t>
+      </w:r>
+      <w:r>
+        <w:rPr>
+          <w:b/>
+          <w:bCs/>
+          <w:sz w:val="22"/>
+          <w:szCs w:val="22"/>
+          <w:vertAlign w:val="superscript"/>
+        </w:rPr>
+        <w:t>nd</w:t>
+      </w:r>
+      <w:r>
+        <w:rPr>
+          <w:b/>
+          <w:bCs/>
+          <w:sz w:val="22"/>
+          <w:szCs w:val="22"/>
+        </w:rPr>
+        <w:t xml:space="preserve"> passenger) x 4 (destination) = 2.500 states</w:t>
+      </w:r>
+      <w:r>
+        <w:rPr>
+          <w:sz w:val="22"/>
+          <w:szCs w:val="22"/>
+        </w:rPr>
+        <w:t>, while the standard Taxi-v3 only has 500 states.</w:t>
+      </w:r>
+    </w:p>
+    <w:p>
+      <w:pPr>
+        <w:jc w:val="both"/>
+        <w:rPr>
+          <w:sz w:val="22"/>
+          <w:szCs w:val="22"/>
+        </w:rPr>
+      </w:pPr>
+      <w:r>
+        <w:rPr>
+          <w:sz w:val="22"/>
+          <w:szCs w:val="22"/>
+        </w:rPr>
+        <w:tab/>
+      </w:r>
+      <w:r>
+        <w:rPr>
+          <w:sz w:val="22"/>
+          <w:szCs w:val="22"/>
+        </w:rPr>
+        <w:tab/>
+      </w:r>
+      <w:r>
+        <w:rPr>
+          <w:noProof/>
+          <w:sz w:val="22"/>
+          <w:szCs w:val="22"/>
+        </w:rPr>
+        <w:drawing>
+          <wp:inline distT="0" distB="0" distL="0" distR="0" wp14:anchorId="798946E3" wp14:editId="507164EF">
+            <wp:extent cx="609600" cy="628650"/>
+            <wp:effectExtent l="0" t="0" r="0" b="0"/>
+            <wp:docPr id="687771347" name="Picture 2"/>
+            <wp:cNvGraphicFramePr>
+              <a:graphicFrameLocks xmlns:a="http://schemas.openxmlformats.org/drawingml/2006/main" noChangeAspect="1"/>
+            </wp:cNvGraphicFramePr>
+            <a:graphic xmlns:a="http://schemas.openxmlformats.org/drawingml/2006/main">
+              <a:graphicData uri="http://schemas.openxmlformats.org/drawingml/2006/picture">
+                <pic:pic xmlns:pic="http://schemas.openxmlformats.org/drawingml/2006/picture">
+                  <pic:nvPicPr>
+                    <pic:cNvPr id="687771347" name="Picture 687771347"/>
+                    <pic:cNvPicPr/>
+                  </pic:nvPicPr>
+                  <pic:blipFill>
+                    <a:blip r:embed="rId11">
+                      <a:extLst>
+                        <a:ext uri="{28A0092B-C50C-407E-A947-70E740481C1C}">
+                          <a14:useLocalDpi xmlns:a14="http://schemas.microsoft.com/office/drawing/2010/main" val="0"/>
+                        </a:ext>
+                      </a:extLst>
+                    </a:blip>
+                    <a:stretch>
+                      <a:fillRect/>
+                    </a:stretch>
+                  </pic:blipFill>
+                  <pic:spPr>
+                    <a:xfrm>
+                      <a:off x="0" y="0"/>
+                      <a:ext cx="609600" cy="628650"/>
+                    </a:xfrm>
+                    <a:prstGeom prst="rect">
+                      <a:avLst/>
+                    </a:prstGeom>
+                  </pic:spPr>
+                </pic:pic>
+              </a:graphicData>
+            </a:graphic>
+          </wp:inline>
+        </w:drawing>
+      </w:r>
+      <w:r>
+        <w:rPr>
+          <w:noProof/>
+          <w:sz w:val="22"/>
+          <w:szCs w:val="22"/>
+        </w:rPr>
+        <w:drawing>
+          <wp:inline distT="0" distB="0" distL="0" distR="0" wp14:anchorId="3225BE70" wp14:editId="0CC3827C">
+            <wp:extent cx="554691" cy="628650"/>
+            <wp:effectExtent l="0" t="0" r="0" b="0"/>
+            <wp:docPr id="526027600" name="Picture 3"/>
+            <wp:cNvGraphicFramePr>
+              <a:graphicFrameLocks xmlns:a="http://schemas.openxmlformats.org/drawingml/2006/main" noChangeAspect="1"/>
+            </wp:cNvGraphicFramePr>
+            <a:graphic xmlns:a="http://schemas.openxmlformats.org/drawingml/2006/main">
+              <a:graphicData uri="http://schemas.openxmlformats.org/drawingml/2006/picture">
+                <pic:pic xmlns:pic="http://schemas.openxmlformats.org/drawingml/2006/picture">
+                  <pic:nvPicPr>
+                    <pic:cNvPr id="526027600" name="Picture 526027600"/>
+                    <pic:cNvPicPr/>
+                  </pic:nvPicPr>
+                  <pic:blipFill>
+                    <a:blip r:embed="rId12">
+                      <a:extLst>
+                        <a:ext uri="{28A0092B-C50C-407E-A947-70E740481C1C}">
+                          <a14:useLocalDpi xmlns:a14="http://schemas.microsoft.com/office/drawing/2010/main" val="0"/>
+                        </a:ext>
+                      </a:extLst>
+                    </a:blip>
+                    <a:stretch>
+                      <a:fillRect/>
+                    </a:stretch>
+                  </pic:blipFill>
+                  <pic:spPr>
+                    <a:xfrm>
+                      <a:off x="0" y="0"/>
+                      <a:ext cx="557512" cy="631847"/>
+                    </a:xfrm>
+                    <a:prstGeom prst="rect">
+                      <a:avLst/>
+                    </a:prstGeom>
+                  </pic:spPr>
+                </pic:pic>
+              </a:graphicData>
+            </a:graphic>
+          </wp:inline>
+        </w:drawing>
+      </w:r>
+    </w:p>
+    <w:p>
+      <w:pPr>
+        <w:ind w:left="1440"/>
+        <w:jc w:val="both"/>
+        <w:rPr>
+          <w:sz w:val="22"/>
+          <w:szCs w:val="22"/>
+        </w:rPr>
+      </w:pPr>
+      <w:r>
+        <w:rPr>
+          <w:sz w:val="22"/>
+          <w:szCs w:val="22"/>
+        </w:rPr>
+        <w:t xml:space="preserve">I created a new color for the two new danger zones, which I named </w:t>
+      </w:r>
+      <w:r>
+        <w:rPr>
+          <w:sz w:val="22"/>
+          <w:szCs w:val="22"/>
+        </w:rPr>
+        <w:t xml:space="preserve">1. </w:t>
+      </w:r>
+      <w:proofErr w:type="spellStart"/>
+      <w:r>
+        <w:rPr>
+          <w:sz w:val="22"/>
+          <w:szCs w:val="22"/>
+        </w:rPr>
+        <w:t>danger_reset</w:t>
+      </w:r>
+      <w:proofErr w:type="spellEnd"/>
+      <w:r>
+        <w:rPr>
+          <w:sz w:val="22"/>
+          <w:szCs w:val="22"/>
+        </w:rPr>
+        <w:t xml:space="preserve">: color very dark red, located at (0, 3), and will terminate the game if the taxi goes there. 2. </w:t>
+      </w:r>
+      <w:proofErr w:type="spellStart"/>
+      <w:r>
+        <w:rPr>
+          <w:sz w:val="22"/>
+          <w:szCs w:val="22"/>
+        </w:rPr>
+        <w:lastRenderedPageBreak/>
+        <w:t>danger_punish</w:t>
+      </w:r>
+      <w:proofErr w:type="spellEnd"/>
+      <w:r>
+        <w:rPr>
+          <w:sz w:val="22"/>
+          <w:szCs w:val="22"/>
+        </w:rPr>
+        <w:t>: color very dark green, located at (3, 2), and will punish the taxi with a high reward if it goes there.</w:t>
       </w:r>
     </w:p>
     <w:p>
@@ -1147,15 +1443,401 @@
         <w:ind w:left="1440"/>
         <w:jc w:val="both"/>
         <w:rPr>
-          <w:rFonts w:hint="eastAsia"/>
+          <w:sz w:val="22"/>
+          <w:szCs w:val="22"/>
+        </w:rPr>
+      </w:pPr>
+      <w:r>
+        <w:rPr>
+          <w:sz w:val="22"/>
+          <w:szCs w:val="22"/>
+        </w:rPr>
+        <w:drawing>
+          <wp:inline distT="0" distB="0" distL="0" distR="0" wp14:anchorId="14E8BA72" wp14:editId="3F456D66">
+            <wp:extent cx="638264" cy="647790"/>
+            <wp:effectExtent l="0" t="0" r="9525" b="0"/>
+            <wp:docPr id="328276484" name="Picture 1"/>
+            <wp:cNvGraphicFramePr>
+              <a:graphicFrameLocks xmlns:a="http://schemas.openxmlformats.org/drawingml/2006/main" noChangeAspect="1"/>
+            </wp:cNvGraphicFramePr>
+            <a:graphic xmlns:a="http://schemas.openxmlformats.org/drawingml/2006/main">
+              <a:graphicData uri="http://schemas.openxmlformats.org/drawingml/2006/picture">
+                <pic:pic xmlns:pic="http://schemas.openxmlformats.org/drawingml/2006/picture">
+                  <pic:nvPicPr>
+                    <pic:cNvPr id="328276484" name=""/>
+                    <pic:cNvPicPr/>
+                  </pic:nvPicPr>
+                  <pic:blipFill>
+                    <a:blip r:embed="rId13"/>
+                    <a:stretch>
+                      <a:fillRect/>
+                    </a:stretch>
+                  </pic:blipFill>
+                  <pic:spPr>
+                    <a:xfrm>
+                      <a:off x="0" y="0"/>
+                      <a:ext cx="638264" cy="647790"/>
+                    </a:xfrm>
+                    <a:prstGeom prst="rect">
+                      <a:avLst/>
+                    </a:prstGeom>
+                  </pic:spPr>
+                </pic:pic>
+              </a:graphicData>
+            </a:graphic>
+          </wp:inline>
+        </w:drawing>
+      </w:r>
+      <w:r>
+        <w:rPr>
+          <w:sz w:val="22"/>
+          <w:szCs w:val="22"/>
+        </w:rPr>
+        <w:drawing>
+          <wp:inline distT="0" distB="0" distL="0" distR="0" wp14:anchorId="3D32ED92" wp14:editId="19F13B7B">
+            <wp:extent cx="554468" cy="644163"/>
+            <wp:effectExtent l="0" t="0" r="0" b="3810"/>
+            <wp:docPr id="1266570799" name="Picture 1"/>
+            <wp:cNvGraphicFramePr>
+              <a:graphicFrameLocks xmlns:a="http://schemas.openxmlformats.org/drawingml/2006/main" noChangeAspect="1"/>
+            </wp:cNvGraphicFramePr>
+            <a:graphic xmlns:a="http://schemas.openxmlformats.org/drawingml/2006/main">
+              <a:graphicData uri="http://schemas.openxmlformats.org/drawingml/2006/picture">
+                <pic:pic xmlns:pic="http://schemas.openxmlformats.org/drawingml/2006/picture">
+                  <pic:nvPicPr>
+                    <pic:cNvPr id="1266570799" name=""/>
+                    <pic:cNvPicPr/>
+                  </pic:nvPicPr>
+                  <pic:blipFill>
+                    <a:blip r:embed="rId14"/>
+                    <a:stretch>
+                      <a:fillRect/>
+                    </a:stretch>
+                  </pic:blipFill>
+                  <pic:spPr>
+                    <a:xfrm>
+                      <a:off x="0" y="0"/>
+                      <a:ext cx="560585" cy="651269"/>
+                    </a:xfrm>
+                    <a:prstGeom prst="rect">
+                      <a:avLst/>
+                    </a:prstGeom>
+                  </pic:spPr>
+                </pic:pic>
+              </a:graphicData>
+            </a:graphic>
+          </wp:inline>
+        </w:drawing>
+      </w:r>
+    </w:p>
+    <w:p>
+      <w:pPr>
+        <w:pStyle w:val="ListParagraph"/>
+        <w:ind w:left="1440"/>
+        <w:jc w:val="both"/>
+        <w:rPr>
+          <w:sz w:val="22"/>
+          <w:szCs w:val="22"/>
+        </w:rPr>
+      </w:pPr>
+      <w:r>
+        <w:rPr>
+          <w:sz w:val="22"/>
+          <w:szCs w:val="22"/>
+        </w:rPr>
+        <w:t xml:space="preserve">These passengers are </w:t>
+      </w:r>
+      <w:proofErr w:type="gramStart"/>
+      <w:r>
+        <w:rPr>
+          <w:sz w:val="22"/>
+          <w:szCs w:val="22"/>
+        </w:rPr>
+        <w:t>exactly the same</w:t>
+      </w:r>
+      <w:proofErr w:type="gramEnd"/>
+      <w:r>
+        <w:rPr>
+          <w:sz w:val="22"/>
+          <w:szCs w:val="22"/>
+        </w:rPr>
+        <w:t xml:space="preserve">; they have the same destination, and we called them pass1_idx and pass2_idx. Right now, our taxi </w:t>
+      </w:r>
+      <w:proofErr w:type="gramStart"/>
+      <w:r>
+        <w:rPr>
+          <w:sz w:val="22"/>
+          <w:szCs w:val="22"/>
+        </w:rPr>
+        <w:t>has the ability to</w:t>
+      </w:r>
+      <w:proofErr w:type="gramEnd"/>
+      <w:r>
+        <w:rPr>
+          <w:sz w:val="22"/>
+          <w:szCs w:val="22"/>
+        </w:rPr>
+        <w:t xml:space="preserve"> pick up both passengers at once.</w:t>
+      </w:r>
+    </w:p>
+    <w:p>
+      <w:pPr>
+        <w:pStyle w:val="ListParagraph"/>
+        <w:numPr>
+          <w:ilvl w:val="0"/>
+          <w:numId w:val="2"/>
+        </w:numPr>
+        <w:jc w:val="both"/>
+        <w:rPr>
+          <w:b/>
+          <w:bCs/>
+          <w:sz w:val="22"/>
+          <w:szCs w:val="22"/>
+        </w:rPr>
+      </w:pPr>
+      <w:r>
+        <w:rPr>
+          <w:b/>
+          <w:bCs/>
+          <w:sz w:val="22"/>
+          <w:szCs w:val="22"/>
+        </w:rPr>
+        <w:t>Solve The Proble</w:t>
+      </w:r>
+      <w:r>
+        <w:rPr>
+          <w:b/>
+          <w:bCs/>
+          <w:sz w:val="22"/>
+          <w:szCs w:val="22"/>
+        </w:rPr>
+        <w:t>m</w:t>
+      </w:r>
+      <w:r>
+        <w:rPr>
+          <w:b/>
+          <w:bCs/>
+          <w:sz w:val="22"/>
+          <w:szCs w:val="22"/>
+        </w:rPr>
+        <w:t xml:space="preserve"> with Q-Learning</w:t>
+      </w:r>
+    </w:p>
+    <w:p>
+      <w:pPr>
+        <w:pStyle w:val="ListParagraph"/>
+        <w:ind w:left="1440"/>
+        <w:jc w:val="both"/>
+        <w:rPr>
+          <w:sz w:val="22"/>
+          <w:szCs w:val="22"/>
+        </w:rPr>
+      </w:pPr>
+      <w:r>
+        <w:rPr>
+          <w:sz w:val="22"/>
+          <w:szCs w:val="22"/>
+        </w:rPr>
+        <w:t>Q-Learning is a reinforcement learning algorithm that trains an agent to assign values to its possible actions based on its current state, without requiring a model of the environment. Basically, Q-Learning memorizes exact answers for every 2.500 state space, which is small enough for tabular Q-Learning to be more stable and efficient.</w:t>
+      </w:r>
+      <w:r>
+        <w:rPr>
+          <w:sz w:val="22"/>
+          <w:szCs w:val="22"/>
+        </w:rPr>
+        <w:t xml:space="preserve"> The code that I used is almost the same as the Python code given by the professor on last chapter 7 lecture.</w:t>
+      </w:r>
+    </w:p>
+    <w:p>
+      <w:pPr>
+        <w:pStyle w:val="ListParagraph"/>
+        <w:ind w:left="1440"/>
+        <w:jc w:val="both"/>
+        <w:rPr>
+          <w:b/>
+          <w:bCs/>
+          <w:sz w:val="22"/>
+          <w:szCs w:val="22"/>
+        </w:rPr>
+      </w:pPr>
+      <w:r>
+        <w:rPr>
+          <w:b/>
+          <w:bCs/>
+          <w:sz w:val="22"/>
+          <w:szCs w:val="22"/>
+        </w:rPr>
+        <w:t>episodes = 3000        </w:t>
+      </w:r>
+    </w:p>
+    <w:p>
+      <w:pPr>
+        <w:pStyle w:val="ListParagraph"/>
+        <w:ind w:left="1440"/>
+        <w:jc w:val="both"/>
+        <w:rPr>
+          <w:b/>
+          <w:bCs/>
+          <w:sz w:val="22"/>
+          <w:szCs w:val="22"/>
+        </w:rPr>
+      </w:pPr>
+      <w:proofErr w:type="spellStart"/>
+      <w:r>
+        <w:rPr>
+          <w:b/>
+          <w:bCs/>
+          <w:sz w:val="22"/>
+          <w:szCs w:val="22"/>
+        </w:rPr>
+        <w:t>max_steps</w:t>
+      </w:r>
+      <w:proofErr w:type="spellEnd"/>
+      <w:r>
+        <w:rPr>
+          <w:b/>
+          <w:bCs/>
+          <w:sz w:val="22"/>
+          <w:szCs w:val="22"/>
+        </w:rPr>
+        <w:t xml:space="preserve"> = 200         </w:t>
+      </w:r>
+    </w:p>
+    <w:p>
+      <w:pPr>
+        <w:pStyle w:val="ListParagraph"/>
+        <w:ind w:left="1440"/>
+        <w:jc w:val="both"/>
+        <w:rPr>
+          <w:b/>
+          <w:bCs/>
+          <w:sz w:val="22"/>
+          <w:szCs w:val="22"/>
+        </w:rPr>
+      </w:pPr>
+      <w:r>
+        <w:rPr>
+          <w:b/>
+          <w:bCs/>
+          <w:sz w:val="22"/>
+          <w:szCs w:val="22"/>
+        </w:rPr>
+        <w:t xml:space="preserve">alpha = 0.1     </w:t>
+      </w:r>
+    </w:p>
+    <w:p>
+      <w:pPr>
+        <w:pStyle w:val="ListParagraph"/>
+        <w:ind w:left="1440"/>
+        <w:jc w:val="both"/>
+        <w:rPr>
+          <w:b/>
+          <w:bCs/>
+          <w:sz w:val="22"/>
+          <w:szCs w:val="22"/>
+        </w:rPr>
+      </w:pPr>
+      <w:r>
+        <w:rPr>
+          <w:b/>
+          <w:bCs/>
+          <w:sz w:val="22"/>
+          <w:szCs w:val="22"/>
+        </w:rPr>
+        <w:t>gamma = 0.99    </w:t>
+      </w:r>
+    </w:p>
+    <w:p>
+      <w:pPr>
+        <w:pStyle w:val="ListParagraph"/>
+        <w:ind w:left="1440"/>
+        <w:jc w:val="both"/>
+        <w:rPr>
+          <w:b/>
+          <w:bCs/>
+          <w:sz w:val="22"/>
+          <w:szCs w:val="22"/>
+        </w:rPr>
+      </w:pPr>
+      <w:r>
+        <w:rPr>
+          <w:b/>
+          <w:bCs/>
+          <w:sz w:val="22"/>
+          <w:szCs w:val="22"/>
+        </w:rPr>
+        <w:t xml:space="preserve">EPS_START = 1.0     </w:t>
+      </w:r>
+    </w:p>
+    <w:p>
+      <w:pPr>
+        <w:pStyle w:val="ListParagraph"/>
+        <w:ind w:left="1440"/>
+        <w:jc w:val="both"/>
+        <w:rPr>
+          <w:b/>
+          <w:bCs/>
+          <w:sz w:val="22"/>
+          <w:szCs w:val="22"/>
+        </w:rPr>
+      </w:pPr>
+      <w:r>
+        <w:rPr>
+          <w:b/>
+          <w:bCs/>
+          <w:sz w:val="22"/>
+          <w:szCs w:val="22"/>
+        </w:rPr>
+        <w:t>EPS_END = 0.01      </w:t>
+      </w:r>
+    </w:p>
+    <w:p>
+      <w:pPr>
+        <w:pStyle w:val="ListParagraph"/>
+        <w:ind w:left="1440"/>
+        <w:jc w:val="both"/>
+        <w:rPr>
+          <w:sz w:val="22"/>
+          <w:szCs w:val="22"/>
+        </w:rPr>
+      </w:pPr>
+    </w:p>
+    <w:p>
+      <w:pPr>
+        <w:pStyle w:val="ListParagraph"/>
+        <w:ind w:left="1440"/>
+        <w:jc w:val="both"/>
+        <w:rPr>
+          <w:sz w:val="22"/>
+          <w:szCs w:val="22"/>
+        </w:rPr>
+      </w:pPr>
+    </w:p>
+    <w:p>
+      <w:pPr>
+        <w:pStyle w:val="ListParagraph"/>
+        <w:ind w:left="1440"/>
+        <w:jc w:val="both"/>
+        <w:rPr>
+          <w:sz w:val="22"/>
+          <w:szCs w:val="22"/>
+        </w:rPr>
+      </w:pPr>
+    </w:p>
+    <w:p>
+      <w:pPr>
+        <w:pStyle w:val="ListParagraph"/>
+        <w:ind w:left="1440"/>
+        <w:jc w:val="both"/>
+        <w:rPr>
           <w:sz w:val="22"/>
           <w:szCs w:val="22"/>
         </w:rPr>
       </w:pPr>
     </w:p>
     <w:sectPr>
-      <w:headerReference w:type="default" r:id="rId11"/>
-      <w:footerReference w:type="default" r:id="rId12"/>
+      <w:headerReference w:type="default" r:id="rId15"/>
+      <w:footerReference w:type="default" r:id="rId16"/>
       <w:pgSz w:w="12240" w:h="15840"/>
       <w:pgMar w:top="1440" w:right="1440" w:bottom="1440" w:left="1440" w:header="708" w:footer="708" w:gutter="0"/>
       <w:cols w:space="708"/>
@@ -1292,9 +1974,6 @@
       <w:pBdr>
         <w:bottom w:val="single" w:sz="4" w:space="1" w:color="auto"/>
       </w:pBdr>
-      <w:rPr>
-        <w:rFonts w:hint="eastAsia"/>
-      </w:rPr>
     </w:pPr>
     <w:r>
       <w:t>Reinforcement Learning</w:t>
@@ -1407,7 +2086,7 @@
   <w:abstractNum w:abstractNumId="1" w15:restartNumberingAfterBreak="0">
     <w:nsid w:val="0E946D3B"/>
     <w:multiLevelType w:val="hybridMultilevel"/>
-    <w:tmpl w:val="9BAA6E7C"/>
+    <w:tmpl w:val="746E1F8A"/>
     <w:lvl w:ilvl="0" w:tplc="04090017">
       <w:start w:val="1"/>
       <w:numFmt w:val="lowerLetter"/>
@@ -1488,6 +2167,119 @@
       <w:pPr>
         <w:ind w:left="7200" w:hanging="180"/>
       </w:pPr>
+    </w:lvl>
+  </w:abstractNum>
+  <w:abstractNum w:abstractNumId="2" w15:restartNumberingAfterBreak="0">
+    <w:nsid w:val="6C280A43"/>
+    <w:multiLevelType w:val="hybridMultilevel"/>
+    <w:tmpl w:val="B11880F6"/>
+    <w:lvl w:ilvl="0" w:tplc="04090001">
+      <w:start w:val="1"/>
+      <w:numFmt w:val="bullet"/>
+      <w:lvlText w:val=""/>
+      <w:lvlJc w:val="left"/>
+      <w:pPr>
+        <w:ind w:left="2160" w:hanging="360"/>
+      </w:pPr>
+      <w:rPr>
+        <w:rFonts w:ascii="Symbol" w:hAnsi="Symbol" w:hint="default"/>
+      </w:rPr>
+    </w:lvl>
+    <w:lvl w:ilvl="1" w:tplc="04090003" w:tentative="1">
+      <w:start w:val="1"/>
+      <w:numFmt w:val="bullet"/>
+      <w:lvlText w:val="o"/>
+      <w:lvlJc w:val="left"/>
+      <w:pPr>
+        <w:ind w:left="2880" w:hanging="360"/>
+      </w:pPr>
+      <w:rPr>
+        <w:rFonts w:ascii="Courier New" w:hAnsi="Courier New" w:cs="Courier New" w:hint="default"/>
+      </w:rPr>
+    </w:lvl>
+    <w:lvl w:ilvl="2" w:tplc="04090005" w:tentative="1">
+      <w:start w:val="1"/>
+      <w:numFmt w:val="bullet"/>
+      <w:lvlText w:val=""/>
+      <w:lvlJc w:val="left"/>
+      <w:pPr>
+        <w:ind w:left="3600" w:hanging="360"/>
+      </w:pPr>
+      <w:rPr>
+        <w:rFonts w:ascii="Wingdings" w:hAnsi="Wingdings" w:hint="default"/>
+      </w:rPr>
+    </w:lvl>
+    <w:lvl w:ilvl="3" w:tplc="04090001" w:tentative="1">
+      <w:start w:val="1"/>
+      <w:numFmt w:val="bullet"/>
+      <w:lvlText w:val=""/>
+      <w:lvlJc w:val="left"/>
+      <w:pPr>
+        <w:ind w:left="4320" w:hanging="360"/>
+      </w:pPr>
+      <w:rPr>
+        <w:rFonts w:ascii="Symbol" w:hAnsi="Symbol" w:hint="default"/>
+      </w:rPr>
+    </w:lvl>
+    <w:lvl w:ilvl="4" w:tplc="04090003" w:tentative="1">
+      <w:start w:val="1"/>
+      <w:numFmt w:val="bullet"/>
+      <w:lvlText w:val="o"/>
+      <w:lvlJc w:val="left"/>
+      <w:pPr>
+        <w:ind w:left="5040" w:hanging="360"/>
+      </w:pPr>
+      <w:rPr>
+        <w:rFonts w:ascii="Courier New" w:hAnsi="Courier New" w:cs="Courier New" w:hint="default"/>
+      </w:rPr>
+    </w:lvl>
+    <w:lvl w:ilvl="5" w:tplc="04090005" w:tentative="1">
+      <w:start w:val="1"/>
+      <w:numFmt w:val="bullet"/>
+      <w:lvlText w:val=""/>
+      <w:lvlJc w:val="left"/>
+      <w:pPr>
+        <w:ind w:left="5760" w:hanging="360"/>
+      </w:pPr>
+      <w:rPr>
+        <w:rFonts w:ascii="Wingdings" w:hAnsi="Wingdings" w:hint="default"/>
+      </w:rPr>
+    </w:lvl>
+    <w:lvl w:ilvl="6" w:tplc="04090001" w:tentative="1">
+      <w:start w:val="1"/>
+      <w:numFmt w:val="bullet"/>
+      <w:lvlText w:val=""/>
+      <w:lvlJc w:val="left"/>
+      <w:pPr>
+        <w:ind w:left="6480" w:hanging="360"/>
+      </w:pPr>
+      <w:rPr>
+        <w:rFonts w:ascii="Symbol" w:hAnsi="Symbol" w:hint="default"/>
+      </w:rPr>
+    </w:lvl>
+    <w:lvl w:ilvl="7" w:tplc="04090003" w:tentative="1">
+      <w:start w:val="1"/>
+      <w:numFmt w:val="bullet"/>
+      <w:lvlText w:val="o"/>
+      <w:lvlJc w:val="left"/>
+      <w:pPr>
+        <w:ind w:left="7200" w:hanging="360"/>
+      </w:pPr>
+      <w:rPr>
+        <w:rFonts w:ascii="Courier New" w:hAnsi="Courier New" w:cs="Courier New" w:hint="default"/>
+      </w:rPr>
+    </w:lvl>
+    <w:lvl w:ilvl="8" w:tplc="04090005" w:tentative="1">
+      <w:start w:val="1"/>
+      <w:numFmt w:val="bullet"/>
+      <w:lvlText w:val=""/>
+      <w:lvlJc w:val="left"/>
+      <w:pPr>
+        <w:ind w:left="7920" w:hanging="360"/>
+      </w:pPr>
+      <w:rPr>
+        <w:rFonts w:ascii="Wingdings" w:hAnsi="Wingdings" w:hint="default"/>
+      </w:rPr>
     </w:lvl>
   </w:abstractNum>
   <w:num w:numId="1" w16cid:durableId="282080822">
@@ -1495,6 +2287,9 @@
   </w:num>
   <w:num w:numId="2" w16cid:durableId="1769351994">
     <w:abstractNumId w:val="1"/>
+  </w:num>
+  <w:num w:numId="3" w16cid:durableId="960763984">
+    <w:abstractNumId w:val="2"/>
   </w:num>
 </w:numbering>
 </file>

</xml_diff>

<commit_message>
new plot and pdf added, report has been finished | v3
</commit_message>
<xml_diff>
--- a/RL report.docx
+++ b/RL report.docx
@@ -1398,6 +1398,8 @@
       </w:r>
       <w:r>
         <w:rPr>
+          <w:b/>
+          <w:bCs/>
           <w:sz w:val="22"/>
           <w:szCs w:val="22"/>
         </w:rPr>
@@ -1406,6 +1408,8 @@
       <w:proofErr w:type="spellStart"/>
       <w:r>
         <w:rPr>
+          <w:b/>
+          <w:bCs/>
           <w:sz w:val="22"/>
           <w:szCs w:val="22"/>
         </w:rPr>
@@ -1417,11 +1421,29 @@
           <w:sz w:val="22"/>
           <w:szCs w:val="22"/>
         </w:rPr>
-        <w:t xml:space="preserve">: color very dark red, located at (0, 3), and will terminate the game if the taxi goes there. 2. </w:t>
+        <w:t xml:space="preserve">: color very dark red, located at (0, 3), and will terminate the game if the taxi goes there. </w:t>
+      </w:r>
+      <w:r>
+        <w:rPr>
+          <w:b/>
+          <w:bCs/>
+          <w:sz w:val="22"/>
+          <w:szCs w:val="22"/>
+        </w:rPr>
+        <w:t>2.</w:t>
+      </w:r>
+      <w:r>
+        <w:rPr>
+          <w:sz w:val="22"/>
+          <w:szCs w:val="22"/>
+        </w:rPr>
+        <w:t xml:space="preserve"> </w:t>
       </w:r>
       <w:proofErr w:type="spellStart"/>
       <w:r>
         <w:rPr>
+          <w:b/>
+          <w:bCs/>
           <w:sz w:val="22"/>
           <w:szCs w:val="22"/>
         </w:rPr>
@@ -1449,6 +1471,7 @@
       </w:pPr>
       <w:r>
         <w:rPr>
+          <w:noProof/>
           <w:sz w:val="22"/>
           <w:szCs w:val="22"/>
         </w:rPr>
@@ -1490,6 +1513,7 @@
       </w:r>
       <w:r>
         <w:rPr>
+          <w:noProof/>
           <w:sz w:val="22"/>
           <w:szCs w:val="22"/>
         </w:rPr>
@@ -1561,7 +1585,23 @@
           <w:sz w:val="22"/>
           <w:szCs w:val="22"/>
         </w:rPr>
-        <w:t xml:space="preserve">; they have the same destination, and we called them pass1_idx and pass2_idx. Right now, our taxi </w:t>
+        <w:t xml:space="preserve">; they have the same destination, and we called them </w:t>
+      </w:r>
+      <w:r>
+        <w:rPr>
+          <w:b/>
+          <w:bCs/>
+          <w:sz w:val="22"/>
+          <w:szCs w:val="22"/>
+        </w:rPr>
+        <w:t>pass1_idx and pass2_idx</w:t>
+      </w:r>
+      <w:r>
+        <w:rPr>
+          <w:sz w:val="22"/>
+          <w:szCs w:val="22"/>
+        </w:rPr>
+        <w:t xml:space="preserve">. Right now, our taxi </w:t>
       </w:r>
       <w:proofErr w:type="gramStart"/>
       <w:r>
@@ -1645,7 +1685,224 @@
           <w:sz w:val="22"/>
           <w:szCs w:val="22"/>
         </w:rPr>
-        <w:t xml:space="preserve"> The code that I used is almost the same as the Python code given by the professor on last chapter 7 lecture.</w:t>
+        <w:t xml:space="preserve"> The code that I used is almost the same as the Python code given by the professor on last </w:t>
+      </w:r>
+      <w:r>
+        <w:rPr>
+          <w:sz w:val="22"/>
+          <w:szCs w:val="22"/>
+        </w:rPr>
+        <w:t>“</w:t>
+      </w:r>
+      <w:r>
+        <w:rPr>
+          <w:b/>
+          <w:bCs/>
+          <w:sz w:val="22"/>
+          <w:szCs w:val="22"/>
+        </w:rPr>
+        <w:t xml:space="preserve">chapter </w:t>
+      </w:r>
+      <w:r>
+        <w:rPr>
+          <w:b/>
+          <w:bCs/>
+          <w:sz w:val="22"/>
+          <w:szCs w:val="22"/>
+        </w:rPr>
+        <w:t>6: Q-LEARNING</w:t>
+      </w:r>
+      <w:r>
+        <w:rPr>
+          <w:b/>
+          <w:bCs/>
+          <w:sz w:val="22"/>
+          <w:szCs w:val="22"/>
+        </w:rPr>
+        <w:t>, SARSA, E-SARSA</w:t>
+      </w:r>
+      <w:r>
+        <w:rPr>
+          <w:b/>
+          <w:bCs/>
+          <w:sz w:val="22"/>
+          <w:szCs w:val="22"/>
+        </w:rPr>
+        <w:t>”</w:t>
+      </w:r>
+      <w:r>
+        <w:rPr>
+          <w:b/>
+          <w:bCs/>
+          <w:sz w:val="22"/>
+          <w:szCs w:val="22"/>
+        </w:rPr>
+        <w:t>.</w:t>
+      </w:r>
+      <w:r>
+        <w:rPr>
+          <w:b/>
+          <w:bCs/>
+          <w:sz w:val="22"/>
+          <w:szCs w:val="22"/>
+        </w:rPr>
+        <w:t xml:space="preserve"> </w:t>
+      </w:r>
+      <w:r>
+        <w:rPr>
+          <w:b/>
+          <w:bCs/>
+          <w:sz w:val="22"/>
+          <w:szCs w:val="22"/>
+        </w:rPr>
+        <w:t xml:space="preserve">episodes = </w:t>
+      </w:r>
+      <w:r>
+        <w:rPr>
+          <w:rFonts w:hint="eastAsia"/>
+          <w:b/>
+          <w:bCs/>
+          <w:sz w:val="22"/>
+          <w:szCs w:val="22"/>
+        </w:rPr>
+        <w:t>8</w:t>
+      </w:r>
+      <w:r>
+        <w:rPr>
+          <w:b/>
+          <w:bCs/>
+          <w:sz w:val="22"/>
+          <w:szCs w:val="22"/>
+        </w:rPr>
+        <w:t>00</w:t>
+      </w:r>
+      <w:r>
+        <w:rPr>
+          <w:b/>
+          <w:bCs/>
+          <w:sz w:val="22"/>
+          <w:szCs w:val="22"/>
+        </w:rPr>
+        <w:t xml:space="preserve">0; </w:t>
+      </w:r>
+      <w:r>
+        <w:rPr>
+          <w:sz w:val="22"/>
+          <w:szCs w:val="22"/>
+        </w:rPr>
+        <w:t xml:space="preserve">I’m trying tuning episodes value just to ensure that the training episodes are sufficient to visit all 2.500 states, and to make sure the plot has converged, </w:t>
+      </w:r>
+      <w:proofErr w:type="spellStart"/>
+      <w:r>
+        <w:rPr>
+          <w:b/>
+          <w:bCs/>
+          <w:sz w:val="22"/>
+          <w:szCs w:val="22"/>
+        </w:rPr>
+        <w:t>max_steps</w:t>
+      </w:r>
+      <w:proofErr w:type="spellEnd"/>
+      <w:r>
+        <w:rPr>
+          <w:b/>
+          <w:bCs/>
+          <w:sz w:val="22"/>
+          <w:szCs w:val="22"/>
+        </w:rPr>
+        <w:t xml:space="preserve"> =200; </w:t>
+      </w:r>
+      <w:r>
+        <w:rPr>
+          <w:sz w:val="22"/>
+          <w:szCs w:val="22"/>
+        </w:rPr>
+        <w:t xml:space="preserve">to prevents infinite loops, </w:t>
+      </w:r>
+      <w:r>
+        <w:rPr>
+          <w:b/>
+          <w:bCs/>
+          <w:sz w:val="22"/>
+          <w:szCs w:val="22"/>
+        </w:rPr>
+        <w:t>alpha=0.1;</w:t>
+      </w:r>
+      <w:r>
+        <w:rPr>
+          <w:sz w:val="22"/>
+          <w:szCs w:val="22"/>
+        </w:rPr>
+        <w:t xml:space="preserve"> as a learning rate this is the standard </w:t>
+      </w:r>
+      <w:r>
+        <w:rPr>
+          <w:sz w:val="22"/>
+          <w:szCs w:val="22"/>
+        </w:rPr>
+        <w:t>stability</w:t>
+      </w:r>
+      <w:r>
+        <w:rPr>
+          <w:sz w:val="22"/>
+          <w:szCs w:val="22"/>
+        </w:rPr>
+        <w:t xml:space="preserve"> for tabular environments, </w:t>
+      </w:r>
+      <w:r>
+        <w:rPr>
+          <w:b/>
+          <w:bCs/>
+          <w:sz w:val="22"/>
+          <w:szCs w:val="22"/>
+        </w:rPr>
+        <w:t>gamma=0.99;</w:t>
+      </w:r>
+      <w:r>
+        <w:rPr>
+          <w:sz w:val="22"/>
+          <w:szCs w:val="22"/>
+        </w:rPr>
+        <w:t xml:space="preserve"> as a discounted values act as delayed reward to forces agent to care about the final reward, </w:t>
+      </w:r>
+      <w:r>
+        <w:rPr>
+          <w:b/>
+          <w:bCs/>
+          <w:sz w:val="22"/>
+          <w:szCs w:val="22"/>
+        </w:rPr>
+        <w:t>epsilon=1.0</w:t>
+      </w:r>
+      <w:r>
+        <w:rPr>
+          <w:b/>
+          <w:bCs/>
+          <w:sz w:val="22"/>
+          <w:szCs w:val="22"/>
+        </w:rPr>
+        <w:t>-0.01;</w:t>
+      </w:r>
+      <w:r>
+        <w:rPr>
+          <w:sz w:val="22"/>
+          <w:szCs w:val="22"/>
+        </w:rPr>
+        <w:t xml:space="preserve"> ensures full exploration of the map at beginning before to </w:t>
+      </w:r>
+      <w:r>
+        <w:rPr>
+          <w:sz w:val="22"/>
+          <w:szCs w:val="22"/>
+        </w:rPr>
+        <w:t>f</w:t>
+      </w:r>
+      <w:r>
+        <w:rPr>
+          <w:sz w:val="22"/>
+          <w:szCs w:val="22"/>
+        </w:rPr>
+        <w:t>ull exploitation.</w:t>
       </w:r>
     </w:p>
     <w:p>
@@ -1654,20 +1911,50 @@
         <w:ind w:left="1440"/>
         <w:jc w:val="both"/>
         <w:rPr>
-          <w:b/>
-          <w:bCs/>
-          <w:sz w:val="22"/>
-          <w:szCs w:val="22"/>
-        </w:rPr>
-      </w:pPr>
-      <w:r>
-        <w:rPr>
-          <w:b/>
-          <w:bCs/>
-          <w:sz w:val="22"/>
-          <w:szCs w:val="22"/>
-        </w:rPr>
-        <w:t>episodes = 3000        </w:t>
+          <w:sz w:val="22"/>
+          <w:szCs w:val="22"/>
+        </w:rPr>
+      </w:pPr>
+      <w:r>
+        <w:rPr>
+          <w:sz w:val="22"/>
+          <w:szCs w:val="22"/>
+        </w:rPr>
+        <w:drawing>
+          <wp:inline distT="0" distB="0" distL="0" distR="0" wp14:anchorId="4DB51A1F" wp14:editId="60CFB8A9">
+            <wp:extent cx="4852176" cy="1155700"/>
+            <wp:effectExtent l="0" t="0" r="5715" b="6350"/>
+            <wp:docPr id="134867267" name="Picture 1"/>
+            <wp:cNvGraphicFramePr>
+              <a:graphicFrameLocks xmlns:a="http://schemas.openxmlformats.org/drawingml/2006/main" noChangeAspect="1"/>
+            </wp:cNvGraphicFramePr>
+            <a:graphic xmlns:a="http://schemas.openxmlformats.org/drawingml/2006/main">
+              <a:graphicData uri="http://schemas.openxmlformats.org/drawingml/2006/picture">
+                <pic:pic xmlns:pic="http://schemas.openxmlformats.org/drawingml/2006/picture">
+                  <pic:nvPicPr>
+                    <pic:cNvPr id="134867267" name=""/>
+                    <pic:cNvPicPr/>
+                  </pic:nvPicPr>
+                  <pic:blipFill>
+                    <a:blip r:embed="rId15"/>
+                    <a:stretch>
+                      <a:fillRect/>
+                    </a:stretch>
+                  </pic:blipFill>
+                  <pic:spPr>
+                    <a:xfrm>
+                      <a:off x="0" y="0"/>
+                      <a:ext cx="4882260" cy="1162865"/>
+                    </a:xfrm>
+                    <a:prstGeom prst="rect">
+                      <a:avLst/>
+                    </a:prstGeom>
+                  </pic:spPr>
+                </pic:pic>
+              </a:graphicData>
+            </a:graphic>
+          </wp:inline>
+        </w:drawing>
       </w:r>
     </w:p>
     <w:p>
@@ -1676,32 +1963,10 @@
         <w:ind w:left="1440"/>
         <w:jc w:val="both"/>
         <w:rPr>
-          <w:b/>
-          <w:bCs/>
-          <w:sz w:val="22"/>
-          <w:szCs w:val="22"/>
-        </w:rPr>
-      </w:pPr>
-      <w:proofErr w:type="spellStart"/>
-      <w:r>
-        <w:rPr>
-          <w:b/>
-          <w:bCs/>
-          <w:sz w:val="22"/>
-          <w:szCs w:val="22"/>
-        </w:rPr>
-        <w:t>max_steps</w:t>
-      </w:r>
-      <w:proofErr w:type="spellEnd"/>
-      <w:r>
-        <w:rPr>
-          <w:b/>
-          <w:bCs/>
-          <w:sz w:val="22"/>
-          <w:szCs w:val="22"/>
-        </w:rPr>
-        <w:t xml:space="preserve"> = 200         </w:t>
-      </w:r>
+          <w:sz w:val="22"/>
+          <w:szCs w:val="22"/>
+        </w:rPr>
+      </w:pPr>
     </w:p>
     <w:p>
       <w:pPr>
@@ -1709,20 +1974,50 @@
         <w:ind w:left="1440"/>
         <w:jc w:val="both"/>
         <w:rPr>
-          <w:b/>
-          <w:bCs/>
-          <w:sz w:val="22"/>
-          <w:szCs w:val="22"/>
-        </w:rPr>
-      </w:pPr>
-      <w:r>
-        <w:rPr>
-          <w:b/>
-          <w:bCs/>
-          <w:sz w:val="22"/>
-          <w:szCs w:val="22"/>
-        </w:rPr>
-        <w:t xml:space="preserve">alpha = 0.1     </w:t>
+          <w:sz w:val="22"/>
+          <w:szCs w:val="22"/>
+        </w:rPr>
+      </w:pPr>
+      <w:r>
+        <w:rPr>
+          <w:sz w:val="22"/>
+          <w:szCs w:val="22"/>
+        </w:rPr>
+        <w:drawing>
+          <wp:inline distT="0" distB="0" distL="0" distR="0" wp14:anchorId="1A9BA052" wp14:editId="28DE037A">
+            <wp:extent cx="5060950" cy="1313360"/>
+            <wp:effectExtent l="0" t="0" r="6350" b="1270"/>
+            <wp:docPr id="1365197868" name="Picture 1"/>
+            <wp:cNvGraphicFramePr>
+              <a:graphicFrameLocks xmlns:a="http://schemas.openxmlformats.org/drawingml/2006/main" noChangeAspect="1"/>
+            </wp:cNvGraphicFramePr>
+            <a:graphic xmlns:a="http://schemas.openxmlformats.org/drawingml/2006/main">
+              <a:graphicData uri="http://schemas.openxmlformats.org/drawingml/2006/picture">
+                <pic:pic xmlns:pic="http://schemas.openxmlformats.org/drawingml/2006/picture">
+                  <pic:nvPicPr>
+                    <pic:cNvPr id="1365197868" name=""/>
+                    <pic:cNvPicPr/>
+                  </pic:nvPicPr>
+                  <pic:blipFill>
+                    <a:blip r:embed="rId16"/>
+                    <a:stretch>
+                      <a:fillRect/>
+                    </a:stretch>
+                  </pic:blipFill>
+                  <pic:spPr>
+                    <a:xfrm>
+                      <a:off x="0" y="0"/>
+                      <a:ext cx="5094695" cy="1322117"/>
+                    </a:xfrm>
+                    <a:prstGeom prst="rect">
+                      <a:avLst/>
+                    </a:prstGeom>
+                  </pic:spPr>
+                </pic:pic>
+              </a:graphicData>
+            </a:graphic>
+          </wp:inline>
+        </w:drawing>
       </w:r>
     </w:p>
     <w:p>
@@ -1731,113 +2026,733 @@
         <w:ind w:left="1440"/>
         <w:jc w:val="both"/>
         <w:rPr>
-          <w:b/>
-          <w:bCs/>
-          <w:sz w:val="22"/>
-          <w:szCs w:val="22"/>
-        </w:rPr>
-      </w:pPr>
-      <w:r>
-        <w:rPr>
-          <w:b/>
-          <w:bCs/>
-          <w:sz w:val="22"/>
-          <w:szCs w:val="22"/>
-        </w:rPr>
-        <w:t>gamma = 0.99    </w:t>
+          <w:sz w:val="22"/>
+          <w:szCs w:val="22"/>
+        </w:rPr>
+      </w:pPr>
+      <w:r>
+        <w:rPr>
+          <w:sz w:val="22"/>
+          <w:szCs w:val="22"/>
+        </w:rPr>
+        <w:t xml:space="preserve">The core of the algorithm consists of a loop of </w:t>
+      </w:r>
+      <w:r>
+        <w:rPr>
+          <w:sz w:val="22"/>
+          <w:szCs w:val="22"/>
+        </w:rPr>
+        <w:t>updating</w:t>
+      </w:r>
+      <w:r>
+        <w:rPr>
+          <w:sz w:val="22"/>
+          <w:szCs w:val="22"/>
+        </w:rPr>
+        <w:t xml:space="preserve"> the tables</w:t>
+      </w:r>
+      <w:r>
+        <w:rPr>
+          <w:rFonts w:hint="eastAsia"/>
+          <w:sz w:val="22"/>
+          <w:szCs w:val="22"/>
+        </w:rPr>
+        <w:t xml:space="preserve">. </w:t>
+      </w:r>
+      <w:r>
+        <w:rPr>
+          <w:sz w:val="22"/>
+          <w:szCs w:val="22"/>
+        </w:rPr>
+        <w:t>I</w:t>
+      </w:r>
+      <w:r>
+        <w:rPr>
+          <w:rFonts w:hint="eastAsia"/>
+          <w:sz w:val="22"/>
+          <w:szCs w:val="22"/>
+        </w:rPr>
+        <w:t xml:space="preserve">nside my python code </w:t>
+      </w:r>
+      <w:r>
+        <w:rPr>
+          <w:sz w:val="22"/>
+          <w:szCs w:val="22"/>
+        </w:rPr>
+        <w:t>I</w:t>
+      </w:r>
+      <w:r>
+        <w:rPr>
+          <w:rFonts w:hint="eastAsia"/>
+          <w:sz w:val="22"/>
+          <w:szCs w:val="22"/>
+        </w:rPr>
+        <w:t xml:space="preserve"> have two </w:t>
+      </w:r>
+      <w:r>
+        <w:rPr>
+          <w:sz w:val="22"/>
+          <w:szCs w:val="22"/>
+        </w:rPr>
+        <w:t>statements</w:t>
+      </w:r>
+      <w:r>
+        <w:rPr>
+          <w:rFonts w:hint="eastAsia"/>
+          <w:sz w:val="22"/>
+          <w:szCs w:val="22"/>
+        </w:rPr>
+        <w:t xml:space="preserve">: </w:t>
+      </w:r>
+      <w:r>
+        <w:rPr>
+          <w:rFonts w:hint="eastAsia"/>
+          <w:color w:val="4472C4" w:themeColor="accent1"/>
+          <w:sz w:val="22"/>
+          <w:szCs w:val="22"/>
+        </w:rPr>
+        <w:t xml:space="preserve">IF TERMINATED OR TRUNCATED: </w:t>
+      </w:r>
+      <w:r>
+        <w:rPr>
+          <w:color w:val="4472C4" w:themeColor="accent1"/>
+          <w:sz w:val="22"/>
+          <w:szCs w:val="22"/>
+        </w:rPr>
+        <w:t>Q[s][a] = Q[s][a] + alpha * (reward - Q[s][a])</w:t>
+      </w:r>
+      <w:r>
+        <w:rPr>
+          <w:rFonts w:hint="eastAsia"/>
+          <w:color w:val="4472C4" w:themeColor="accent1"/>
+          <w:sz w:val="22"/>
+          <w:szCs w:val="22"/>
+        </w:rPr>
+        <w:t xml:space="preserve"> </w:t>
+      </w:r>
+      <w:r>
+        <w:rPr>
+          <w:rFonts w:hint="eastAsia"/>
+          <w:sz w:val="22"/>
+          <w:szCs w:val="22"/>
+        </w:rPr>
+        <w:t xml:space="preserve">which mean if the game has been stopped either is delivered the passenger or game over, we will update the Q-Table memory to match the new reward. </w:t>
+      </w:r>
+      <w:r>
+        <w:rPr>
+          <w:rFonts w:hint="eastAsia"/>
+          <w:color w:val="4472C4" w:themeColor="accent1"/>
+          <w:sz w:val="22"/>
+          <w:szCs w:val="22"/>
+        </w:rPr>
+        <w:t xml:space="preserve">ELSE: </w:t>
+      </w:r>
+      <w:r>
+        <w:rPr>
+          <w:color w:val="4472C4" w:themeColor="accent1"/>
+          <w:sz w:val="22"/>
+          <w:szCs w:val="22"/>
+        </w:rPr>
+        <w:t>Q[s][a] = Q[s][a] + alpha * (reward + gamma * Q[s_].</w:t>
+      </w:r>
+      <w:proofErr w:type="gramStart"/>
+      <w:r>
+        <w:rPr>
+          <w:color w:val="4472C4" w:themeColor="accent1"/>
+          <w:sz w:val="22"/>
+          <w:szCs w:val="22"/>
+        </w:rPr>
+        <w:t>max(</w:t>
+      </w:r>
+      <w:proofErr w:type="gramEnd"/>
+      <w:r>
+        <w:rPr>
+          <w:color w:val="4472C4" w:themeColor="accent1"/>
+          <w:sz w:val="22"/>
+          <w:szCs w:val="22"/>
+        </w:rPr>
+        <w:t>) - Q[s][a])</w:t>
+      </w:r>
+      <w:r>
+        <w:rPr>
+          <w:rFonts w:hint="eastAsia"/>
+          <w:color w:val="4472C4" w:themeColor="accent1"/>
+          <w:sz w:val="22"/>
+          <w:szCs w:val="22"/>
+        </w:rPr>
+        <w:t xml:space="preserve"> </w:t>
+      </w:r>
+      <w:r>
+        <w:rPr>
+          <w:rFonts w:hint="eastAsia"/>
+          <w:sz w:val="22"/>
+          <w:szCs w:val="22"/>
+        </w:rPr>
+        <w:t xml:space="preserve">the other scenario when the </w:t>
+      </w:r>
+      <w:r>
+        <w:rPr>
+          <w:rFonts w:hint="eastAsia"/>
+          <w:sz w:val="22"/>
+          <w:szCs w:val="22"/>
+        </w:rPr>
+        <w:lastRenderedPageBreak/>
+        <w:t xml:space="preserve">game is still running </w:t>
+      </w:r>
+      <w:proofErr w:type="gramStart"/>
+      <w:r>
+        <w:rPr>
+          <w:rFonts w:hint="eastAsia"/>
+          <w:sz w:val="22"/>
+          <w:szCs w:val="22"/>
+        </w:rPr>
+        <w:t>even</w:t>
+      </w:r>
+      <w:proofErr w:type="gramEnd"/>
+      <w:r>
+        <w:rPr>
+          <w:rFonts w:hint="eastAsia"/>
+          <w:sz w:val="22"/>
+          <w:szCs w:val="22"/>
+        </w:rPr>
+        <w:t xml:space="preserve"> we are in step 200, then just take the best possible score </w:t>
+      </w:r>
+      <w:r>
+        <w:rPr>
+          <w:sz w:val="22"/>
+          <w:szCs w:val="22"/>
+        </w:rPr>
+        <w:t>I</w:t>
+      </w:r>
+      <w:r>
+        <w:rPr>
+          <w:rFonts w:hint="eastAsia"/>
+          <w:sz w:val="22"/>
+          <w:szCs w:val="22"/>
+        </w:rPr>
+        <w:t xml:space="preserve"> could get from the next </w:t>
+      </w:r>
+      <w:proofErr w:type="spellStart"/>
+      <w:r>
+        <w:rPr>
+          <w:rFonts w:hint="eastAsia"/>
+          <w:sz w:val="22"/>
+          <w:szCs w:val="22"/>
+        </w:rPr>
+        <w:t xml:space="preserve">state </w:t>
+      </w:r>
+      <w:r>
+        <w:rPr>
+          <w:rFonts w:hint="eastAsia"/>
+          <w:color w:val="4472C4" w:themeColor="accent1"/>
+          <w:sz w:val="22"/>
+          <w:szCs w:val="22"/>
+        </w:rPr>
+        <w:t>s</w:t>
+      </w:r>
+      <w:proofErr w:type="spellEnd"/>
+      <w:r>
+        <w:rPr>
+          <w:rFonts w:hint="eastAsia"/>
+          <w:sz w:val="22"/>
+          <w:szCs w:val="22"/>
+        </w:rPr>
+        <w:t>.</w:t>
       </w:r>
     </w:p>
     <w:p>
       <w:pPr>
         <w:pStyle w:val="ListParagraph"/>
-        <w:ind w:left="1440"/>
+        <w:numPr>
+          <w:ilvl w:val="0"/>
+          <w:numId w:val="1"/>
+        </w:numPr>
         <w:jc w:val="both"/>
         <w:rPr>
-          <w:b/>
-          <w:bCs/>
-          <w:sz w:val="22"/>
-          <w:szCs w:val="22"/>
-        </w:rPr>
-      </w:pPr>
-      <w:r>
-        <w:rPr>
-          <w:b/>
-          <w:bCs/>
-          <w:sz w:val="22"/>
-          <w:szCs w:val="22"/>
-        </w:rPr>
-        <w:t xml:space="preserve">EPS_START = 1.0     </w:t>
+          <w:rFonts w:hint="eastAsia"/>
+          <w:b/>
+          <w:bCs/>
+        </w:rPr>
+      </w:pPr>
+      <w:r>
+        <w:rPr>
+          <w:rFonts w:hint="eastAsia"/>
+          <w:b/>
+          <w:bCs/>
+        </w:rPr>
+        <w:t>FINAL RESULT</w:t>
+      </w:r>
+    </w:p>
+    <w:p>
+      <w:pPr>
+        <w:ind w:left="720"/>
+        <w:jc w:val="both"/>
+        <w:rPr>
+          <w:sz w:val="22"/>
+          <w:szCs w:val="22"/>
+        </w:rPr>
+      </w:pPr>
+      <w:r>
+        <w:rPr>
+          <w:sz w:val="22"/>
+          <w:szCs w:val="22"/>
+        </w:rPr>
+        <w:t>A</w:t>
+      </w:r>
+      <w:r>
+        <w:rPr>
+          <w:rFonts w:hint="eastAsia"/>
+          <w:sz w:val="22"/>
+          <w:szCs w:val="22"/>
+        </w:rPr>
+        <w:t>t the end</w:t>
+      </w:r>
+      <w:r>
+        <w:rPr>
+          <w:sz w:val="22"/>
+          <w:szCs w:val="22"/>
+        </w:rPr>
+        <w:t>,</w:t>
+      </w:r>
+      <w:r>
+        <w:rPr>
+          <w:rFonts w:hint="eastAsia"/>
+          <w:sz w:val="22"/>
+          <w:szCs w:val="22"/>
+        </w:rPr>
+        <w:t xml:space="preserve"> the </w:t>
+      </w:r>
+      <w:r>
+        <w:rPr>
+          <w:sz w:val="22"/>
+          <w:szCs w:val="22"/>
+        </w:rPr>
+        <w:t>agent</w:t>
+      </w:r>
+      <w:r>
+        <w:rPr>
+          <w:rFonts w:hint="eastAsia"/>
+          <w:sz w:val="22"/>
+          <w:szCs w:val="22"/>
+        </w:rPr>
+        <w:t xml:space="preserve"> successfully converged to an optimal policy within </w:t>
+      </w:r>
+      <w:r>
+        <w:rPr>
+          <w:rFonts w:hint="eastAsia"/>
+          <w:sz w:val="22"/>
+          <w:szCs w:val="22"/>
+        </w:rPr>
+        <w:t>8</w:t>
+      </w:r>
+      <w:r>
+        <w:rPr>
+          <w:rFonts w:hint="eastAsia"/>
+          <w:sz w:val="22"/>
+          <w:szCs w:val="22"/>
+        </w:rPr>
+        <w:t xml:space="preserve">.000 episodes, as </w:t>
+      </w:r>
+      <w:r>
+        <w:rPr>
+          <w:sz w:val="22"/>
+          <w:szCs w:val="22"/>
+        </w:rPr>
+        <w:t>evidenced</w:t>
+      </w:r>
+      <w:r>
+        <w:rPr>
+          <w:rFonts w:hint="eastAsia"/>
+          <w:sz w:val="22"/>
+          <w:szCs w:val="22"/>
+        </w:rPr>
+        <w:t xml:space="preserve"> by the learning curve showing a steady increase in total reward from -680 to </w:t>
+      </w:r>
+      <w:r>
+        <w:rPr>
+          <w:sz w:val="22"/>
+          <w:szCs w:val="22"/>
+        </w:rPr>
+        <w:t xml:space="preserve">a </w:t>
+      </w:r>
+      <w:r>
+        <w:rPr>
+          <w:rFonts w:hint="eastAsia"/>
+          <w:sz w:val="22"/>
+          <w:szCs w:val="22"/>
+        </w:rPr>
+        <w:t xml:space="preserve">consistent </w:t>
+      </w:r>
+      <w:r>
+        <w:rPr>
+          <w:rFonts w:hint="eastAsia"/>
+          <w:sz w:val="22"/>
+          <w:szCs w:val="22"/>
+        </w:rPr>
+        <w:t>30</w:t>
+      </w:r>
+      <w:r>
+        <w:rPr>
+          <w:sz w:val="22"/>
+          <w:szCs w:val="22"/>
+        </w:rPr>
+        <w:t>.</w:t>
+      </w:r>
+    </w:p>
+    <w:p>
+      <w:pPr>
+        <w:ind w:left="720"/>
+        <w:jc w:val="both"/>
+        <w:rPr>
+          <w:sz w:val="22"/>
+          <w:szCs w:val="22"/>
+        </w:rPr>
+      </w:pPr>
+      <w:r>
+        <w:rPr>
+          <w:noProof/>
+          <w:sz w:val="22"/>
+          <w:szCs w:val="22"/>
+        </w:rPr>
+        <w:drawing>
+          <wp:inline distT="0" distB="0" distL="0" distR="0" wp14:anchorId="01454AE4" wp14:editId="4E52B40B">
+            <wp:extent cx="5815596" cy="4389129"/>
+            <wp:effectExtent l="0" t="0" r="0" b="0"/>
+            <wp:docPr id="318984721" name="Picture 3"/>
+            <wp:cNvGraphicFramePr>
+              <a:graphicFrameLocks xmlns:a="http://schemas.openxmlformats.org/drawingml/2006/main" noChangeAspect="1"/>
+            </wp:cNvGraphicFramePr>
+            <a:graphic xmlns:a="http://schemas.openxmlformats.org/drawingml/2006/main">
+              <a:graphicData uri="http://schemas.openxmlformats.org/drawingml/2006/picture">
+                <pic:pic xmlns:pic="http://schemas.openxmlformats.org/drawingml/2006/picture">
+                  <pic:nvPicPr>
+                    <pic:cNvPr id="318984721" name="Picture 318984721"/>
+                    <pic:cNvPicPr/>
+                  </pic:nvPicPr>
+                  <pic:blipFill>
+                    <a:blip r:embed="rId17">
+                      <a:extLst>
+                        <a:ext uri="{28A0092B-C50C-407E-A947-70E740481C1C}">
+                          <a14:useLocalDpi xmlns:a14="http://schemas.microsoft.com/office/drawing/2010/main" val="0"/>
+                        </a:ext>
+                      </a:extLst>
+                    </a:blip>
+                    <a:stretch>
+                      <a:fillRect/>
+                    </a:stretch>
+                  </pic:blipFill>
+                  <pic:spPr>
+                    <a:xfrm>
+                      <a:off x="0" y="0"/>
+                      <a:ext cx="5815596" cy="4389129"/>
+                    </a:xfrm>
+                    <a:prstGeom prst="rect">
+                      <a:avLst/>
+                    </a:prstGeom>
+                  </pic:spPr>
+                </pic:pic>
+              </a:graphicData>
+            </a:graphic>
+          </wp:inline>
+        </w:drawing>
       </w:r>
     </w:p>
     <w:p>
       <w:pPr>
         <w:pStyle w:val="ListParagraph"/>
-        <w:ind w:left="1440"/>
-        <w:jc w:val="both"/>
-        <w:rPr>
-          <w:b/>
-          <w:bCs/>
-          <w:sz w:val="22"/>
-          <w:szCs w:val="22"/>
-        </w:rPr>
-      </w:pPr>
-      <w:r>
-        <w:rPr>
-          <w:b/>
-          <w:bCs/>
-          <w:sz w:val="22"/>
-          <w:szCs w:val="22"/>
-        </w:rPr>
-        <w:t>EPS_END = 0.01      </w:t>
+        <w:numPr>
+          <w:ilvl w:val="0"/>
+          <w:numId w:val="1"/>
+        </w:numPr>
+        <w:tabs>
+          <w:tab w:val="left" w:pos="4185"/>
+        </w:tabs>
+        <w:rPr>
+          <w:b/>
+          <w:bCs/>
+        </w:rPr>
+      </w:pPr>
+      <w:r>
+        <w:rPr>
+          <w:b/>
+          <w:bCs/>
+        </w:rPr>
+        <w:t>REFERENCE</w:t>
       </w:r>
     </w:p>
     <w:p>
       <w:pPr>
         <w:pStyle w:val="ListParagraph"/>
-        <w:ind w:left="1440"/>
-        <w:jc w:val="both"/>
-        <w:rPr>
-          <w:sz w:val="22"/>
-          <w:szCs w:val="22"/>
-        </w:rPr>
-      </w:pPr>
+        <w:numPr>
+          <w:ilvl w:val="0"/>
+          <w:numId w:val="5"/>
+        </w:numPr>
+        <w:tabs>
+          <w:tab w:val="left" w:pos="4185"/>
+        </w:tabs>
+        <w:ind w:left="1134"/>
+        <w:rPr>
+          <w:b/>
+          <w:bCs/>
+          <w:sz w:val="22"/>
+          <w:szCs w:val="22"/>
+        </w:rPr>
+      </w:pPr>
+      <w:r>
+        <w:rPr>
+          <w:b/>
+          <w:bCs/>
+          <w:sz w:val="22"/>
+          <w:szCs w:val="22"/>
+        </w:rPr>
+        <w:t>Gymnasium Documentation</w:t>
+      </w:r>
     </w:p>
     <w:p>
       <w:pPr>
         <w:pStyle w:val="ListParagraph"/>
-        <w:ind w:left="1440"/>
-        <w:jc w:val="both"/>
-        <w:rPr>
-          <w:sz w:val="22"/>
-          <w:szCs w:val="22"/>
-        </w:rPr>
-      </w:pPr>
+        <w:tabs>
+          <w:tab w:val="left" w:pos="4185"/>
+        </w:tabs>
+        <w:ind w:left="1134"/>
+        <w:rPr>
+          <w:sz w:val="22"/>
+          <w:szCs w:val="22"/>
+        </w:rPr>
+      </w:pPr>
+      <w:hyperlink r:id="rId18" w:history="1">
+        <w:r>
+          <w:rPr>
+            <w:rStyle w:val="Hyperlink"/>
+            <w:sz w:val="22"/>
+            <w:szCs w:val="22"/>
+          </w:rPr>
+          <w:t>https://gymnasium.farama.org/environments/toy_text/taxi/</w:t>
+        </w:r>
+      </w:hyperlink>
+      <w:r>
+        <w:rPr>
+          <w:sz w:val="22"/>
+          <w:szCs w:val="22"/>
+        </w:rPr>
+        <w:t xml:space="preserve"> </w:t>
+      </w:r>
+      <w:r>
+        <w:rPr>
+          <w:sz w:val="22"/>
+          <w:szCs w:val="22"/>
+        </w:rPr>
+        <w:t xml:space="preserve"> </w:t>
+      </w:r>
     </w:p>
     <w:p>
       <w:pPr>
         <w:pStyle w:val="ListParagraph"/>
-        <w:ind w:left="1440"/>
-        <w:jc w:val="both"/>
-        <w:rPr>
-          <w:sz w:val="22"/>
-          <w:szCs w:val="22"/>
-        </w:rPr>
-      </w:pPr>
+        <w:numPr>
+          <w:ilvl w:val="0"/>
+          <w:numId w:val="5"/>
+        </w:numPr>
+        <w:tabs>
+          <w:tab w:val="left" w:pos="4185"/>
+        </w:tabs>
+        <w:ind w:left="1134"/>
+        <w:rPr>
+          <w:b/>
+          <w:bCs/>
+          <w:sz w:val="22"/>
+          <w:szCs w:val="22"/>
+        </w:rPr>
+      </w:pPr>
+      <w:r>
+        <w:rPr>
+          <w:b/>
+          <w:bCs/>
+          <w:sz w:val="22"/>
+          <w:szCs w:val="22"/>
+        </w:rPr>
+        <w:t>RL C</w:t>
+      </w:r>
+      <w:r>
+        <w:rPr>
+          <w:b/>
+          <w:bCs/>
+          <w:sz w:val="22"/>
+          <w:szCs w:val="22"/>
+        </w:rPr>
+        <w:t xml:space="preserve">hapter </w:t>
+      </w:r>
+      <w:proofErr w:type="gramStart"/>
+      <w:r>
+        <w:rPr>
+          <w:b/>
+          <w:bCs/>
+          <w:sz w:val="22"/>
+          <w:szCs w:val="22"/>
+        </w:rPr>
+        <w:t>6 :</w:t>
+      </w:r>
+      <w:proofErr w:type="gramEnd"/>
+      <w:r>
+        <w:rPr>
+          <w:b/>
+          <w:bCs/>
+          <w:sz w:val="22"/>
+          <w:szCs w:val="22"/>
+        </w:rPr>
+        <w:t xml:space="preserve"> Q-LEARNING</w:t>
+      </w:r>
+      <w:r>
+        <w:rPr>
+          <w:b/>
+          <w:bCs/>
+          <w:sz w:val="22"/>
+          <w:szCs w:val="22"/>
+        </w:rPr>
+        <w:t>, SARSA, E-SARSA</w:t>
+      </w:r>
+      <w:r>
+        <w:rPr>
+          <w:b/>
+          <w:bCs/>
+          <w:sz w:val="22"/>
+          <w:szCs w:val="22"/>
+        </w:rPr>
+        <w:t xml:space="preserve">. </w:t>
+      </w:r>
+      <w:r>
+        <w:rPr>
+          <w:b/>
+          <w:bCs/>
+          <w:sz w:val="22"/>
+          <w:szCs w:val="22"/>
+        </w:rPr>
+        <w:t>PDF</w:t>
+      </w:r>
+      <w:r>
+        <w:rPr>
+          <w:b/>
+          <w:bCs/>
+          <w:sz w:val="22"/>
+          <w:szCs w:val="22"/>
+        </w:rPr>
+        <w:t xml:space="preserve"> &amp; Python Code</w:t>
+      </w:r>
+      <w:r>
+        <w:rPr>
+          <w:b/>
+          <w:bCs/>
+          <w:sz w:val="22"/>
+          <w:szCs w:val="22"/>
+        </w:rPr>
+        <w:t xml:space="preserve"> by Assistant Professor Saeed Saeedvand</w:t>
+      </w:r>
     </w:p>
     <w:p>
       <w:pPr>
         <w:pStyle w:val="ListParagraph"/>
-        <w:ind w:left="1440"/>
-        <w:jc w:val="both"/>
-        <w:rPr>
-          <w:sz w:val="22"/>
-          <w:szCs w:val="22"/>
-        </w:rPr>
-      </w:pPr>
+        <w:tabs>
+          <w:tab w:val="left" w:pos="4185"/>
+        </w:tabs>
+        <w:ind w:left="1134"/>
+        <w:rPr>
+          <w:sz w:val="22"/>
+          <w:szCs w:val="22"/>
+        </w:rPr>
+      </w:pPr>
+      <w:r>
+        <w:rPr>
+          <w:sz w:val="22"/>
+          <w:szCs w:val="22"/>
+        </w:rPr>
+        <w:t xml:space="preserve">Each formula explanation that I mentioned in this report is based on </w:t>
+      </w:r>
+      <w:r>
+        <w:rPr>
+          <w:sz w:val="22"/>
+          <w:szCs w:val="22"/>
+        </w:rPr>
+        <w:t>this chapter</w:t>
+      </w:r>
+      <w:r>
+        <w:rPr>
+          <w:sz w:val="22"/>
+          <w:szCs w:val="22"/>
+        </w:rPr>
+        <w:t xml:space="preserve">, and </w:t>
+      </w:r>
+      <w:r>
+        <w:rPr>
+          <w:sz w:val="22"/>
+          <w:szCs w:val="22"/>
+        </w:rPr>
+        <w:t>my Q-Learning Code is based on this chapter</w:t>
+      </w:r>
+      <w:r>
+        <w:rPr>
+          <w:sz w:val="22"/>
+          <w:szCs w:val="22"/>
+        </w:rPr>
+        <w:t>.</w:t>
+      </w:r>
+    </w:p>
+    <w:p>
+      <w:pPr>
+        <w:pStyle w:val="ListParagraph"/>
+        <w:numPr>
+          <w:ilvl w:val="0"/>
+          <w:numId w:val="5"/>
+        </w:numPr>
+        <w:tabs>
+          <w:tab w:val="left" w:pos="4185"/>
+        </w:tabs>
+        <w:ind w:left="1134"/>
+        <w:rPr>
+          <w:b/>
+          <w:bCs/>
+          <w:sz w:val="22"/>
+          <w:szCs w:val="22"/>
+        </w:rPr>
+      </w:pPr>
+      <w:r>
+        <w:rPr>
+          <w:b/>
+          <w:bCs/>
+          <w:sz w:val="22"/>
+          <w:szCs w:val="22"/>
+        </w:rPr>
+        <w:t>GitHub Copilot, CLAUDE, and GEMINI</w:t>
+      </w:r>
+    </w:p>
+    <w:p>
+      <w:pPr>
+        <w:pStyle w:val="ListParagraph"/>
+        <w:tabs>
+          <w:tab w:val="left" w:pos="4185"/>
+        </w:tabs>
+        <w:ind w:left="1134"/>
+        <w:rPr>
+          <w:sz w:val="22"/>
+          <w:szCs w:val="22"/>
+        </w:rPr>
+      </w:pPr>
+      <w:r>
+        <w:rPr>
+          <w:sz w:val="22"/>
+          <w:szCs w:val="22"/>
+        </w:rPr>
+        <w:t>I use these AI tools to help with my learning and debug errors</w:t>
+      </w:r>
+      <w:r>
+        <w:rPr>
+          <w:sz w:val="22"/>
+          <w:szCs w:val="22"/>
+        </w:rPr>
+        <w:t>.</w:t>
+      </w:r>
     </w:p>
     <w:sectPr>
-      <w:headerReference w:type="default" r:id="rId15"/>
-      <w:footerReference w:type="default" r:id="rId16"/>
+      <w:headerReference w:type="default" r:id="rId19"/>
+      <w:footerReference w:type="default" r:id="rId20"/>
       <w:pgSz w:w="12240" w:h="15840"/>
       <w:pgMar w:top="1440" w:right="1440" w:bottom="1440" w:left="1440" w:header="708" w:footer="708" w:gutter="0"/>
       <w:cols w:space="708"/>
@@ -2000,7 +2915,7 @@
   <w:abstractNum w:abstractNumId="0" w15:restartNumberingAfterBreak="0">
     <w:nsid w:val="01D16E6E"/>
     <w:multiLevelType w:val="hybridMultilevel"/>
-    <w:tmpl w:val="9ACE675A"/>
+    <w:tmpl w:val="D0CCBEFC"/>
     <w:lvl w:ilvl="0" w:tplc="04090013">
       <w:start w:val="1"/>
       <w:numFmt w:val="upperRoman"/>
@@ -2170,6 +3085,178 @@
     </w:lvl>
   </w:abstractNum>
   <w:abstractNum w:abstractNumId="2" w15:restartNumberingAfterBreak="0">
+    <w:nsid w:val="29310924"/>
+    <w:multiLevelType w:val="hybridMultilevel"/>
+    <w:tmpl w:val="1B84DAD4"/>
+    <w:lvl w:ilvl="0" w:tplc="0409000F">
+      <w:start w:val="1"/>
+      <w:numFmt w:val="decimal"/>
+      <w:lvlText w:val="%1."/>
+      <w:lvlJc w:val="left"/>
+      <w:pPr>
+        <w:ind w:left="1440" w:hanging="360"/>
+      </w:pPr>
+    </w:lvl>
+    <w:lvl w:ilvl="1" w:tplc="04090019" w:tentative="1">
+      <w:start w:val="1"/>
+      <w:numFmt w:val="lowerLetter"/>
+      <w:lvlText w:val="%2."/>
+      <w:lvlJc w:val="left"/>
+      <w:pPr>
+        <w:ind w:left="2160" w:hanging="360"/>
+      </w:pPr>
+    </w:lvl>
+    <w:lvl w:ilvl="2" w:tplc="0409001B" w:tentative="1">
+      <w:start w:val="1"/>
+      <w:numFmt w:val="lowerRoman"/>
+      <w:lvlText w:val="%3."/>
+      <w:lvlJc w:val="right"/>
+      <w:pPr>
+        <w:ind w:left="2880" w:hanging="180"/>
+      </w:pPr>
+    </w:lvl>
+    <w:lvl w:ilvl="3" w:tplc="0409000F" w:tentative="1">
+      <w:start w:val="1"/>
+      <w:numFmt w:val="decimal"/>
+      <w:lvlText w:val="%4."/>
+      <w:lvlJc w:val="left"/>
+      <w:pPr>
+        <w:ind w:left="3600" w:hanging="360"/>
+      </w:pPr>
+    </w:lvl>
+    <w:lvl w:ilvl="4" w:tplc="04090019" w:tentative="1">
+      <w:start w:val="1"/>
+      <w:numFmt w:val="lowerLetter"/>
+      <w:lvlText w:val="%5."/>
+      <w:lvlJc w:val="left"/>
+      <w:pPr>
+        <w:ind w:left="4320" w:hanging="360"/>
+      </w:pPr>
+    </w:lvl>
+    <w:lvl w:ilvl="5" w:tplc="0409001B" w:tentative="1">
+      <w:start w:val="1"/>
+      <w:numFmt w:val="lowerRoman"/>
+      <w:lvlText w:val="%6."/>
+      <w:lvlJc w:val="right"/>
+      <w:pPr>
+        <w:ind w:left="5040" w:hanging="180"/>
+      </w:pPr>
+    </w:lvl>
+    <w:lvl w:ilvl="6" w:tplc="0409000F" w:tentative="1">
+      <w:start w:val="1"/>
+      <w:numFmt w:val="decimal"/>
+      <w:lvlText w:val="%7."/>
+      <w:lvlJc w:val="left"/>
+      <w:pPr>
+        <w:ind w:left="5760" w:hanging="360"/>
+      </w:pPr>
+    </w:lvl>
+    <w:lvl w:ilvl="7" w:tplc="04090019" w:tentative="1">
+      <w:start w:val="1"/>
+      <w:numFmt w:val="lowerLetter"/>
+      <w:lvlText w:val="%8."/>
+      <w:lvlJc w:val="left"/>
+      <w:pPr>
+        <w:ind w:left="6480" w:hanging="360"/>
+      </w:pPr>
+    </w:lvl>
+    <w:lvl w:ilvl="8" w:tplc="0409001B" w:tentative="1">
+      <w:start w:val="1"/>
+      <w:numFmt w:val="lowerRoman"/>
+      <w:lvlText w:val="%9."/>
+      <w:lvlJc w:val="right"/>
+      <w:pPr>
+        <w:ind w:left="7200" w:hanging="180"/>
+      </w:pPr>
+    </w:lvl>
+  </w:abstractNum>
+  <w:abstractNum w:abstractNumId="3" w15:restartNumberingAfterBreak="0">
+    <w:nsid w:val="556A0141"/>
+    <w:multiLevelType w:val="hybridMultilevel"/>
+    <w:tmpl w:val="CF766056"/>
+    <w:lvl w:ilvl="0" w:tplc="04090013">
+      <w:start w:val="1"/>
+      <w:numFmt w:val="upperRoman"/>
+      <w:lvlText w:val="%1."/>
+      <w:lvlJc w:val="right"/>
+      <w:pPr>
+        <w:ind w:left="720" w:hanging="360"/>
+      </w:pPr>
+    </w:lvl>
+    <w:lvl w:ilvl="1" w:tplc="04090019" w:tentative="1">
+      <w:start w:val="1"/>
+      <w:numFmt w:val="lowerLetter"/>
+      <w:lvlText w:val="%2."/>
+      <w:lvlJc w:val="left"/>
+      <w:pPr>
+        <w:ind w:left="1440" w:hanging="360"/>
+      </w:pPr>
+    </w:lvl>
+    <w:lvl w:ilvl="2" w:tplc="0409001B" w:tentative="1">
+      <w:start w:val="1"/>
+      <w:numFmt w:val="lowerRoman"/>
+      <w:lvlText w:val="%3."/>
+      <w:lvlJc w:val="right"/>
+      <w:pPr>
+        <w:ind w:left="2160" w:hanging="180"/>
+      </w:pPr>
+    </w:lvl>
+    <w:lvl w:ilvl="3" w:tplc="0409000F" w:tentative="1">
+      <w:start w:val="1"/>
+      <w:numFmt w:val="decimal"/>
+      <w:lvlText w:val="%4."/>
+      <w:lvlJc w:val="left"/>
+      <w:pPr>
+        <w:ind w:left="2880" w:hanging="360"/>
+      </w:pPr>
+    </w:lvl>
+    <w:lvl w:ilvl="4" w:tplc="04090019" w:tentative="1">
+      <w:start w:val="1"/>
+      <w:numFmt w:val="lowerLetter"/>
+      <w:lvlText w:val="%5."/>
+      <w:lvlJc w:val="left"/>
+      <w:pPr>
+        <w:ind w:left="3600" w:hanging="360"/>
+      </w:pPr>
+    </w:lvl>
+    <w:lvl w:ilvl="5" w:tplc="0409001B" w:tentative="1">
+      <w:start w:val="1"/>
+      <w:numFmt w:val="lowerRoman"/>
+      <w:lvlText w:val="%6."/>
+      <w:lvlJc w:val="right"/>
+      <w:pPr>
+        <w:ind w:left="4320" w:hanging="180"/>
+      </w:pPr>
+    </w:lvl>
+    <w:lvl w:ilvl="6" w:tplc="0409000F" w:tentative="1">
+      <w:start w:val="1"/>
+      <w:numFmt w:val="decimal"/>
+      <w:lvlText w:val="%7."/>
+      <w:lvlJc w:val="left"/>
+      <w:pPr>
+        <w:ind w:left="5040" w:hanging="360"/>
+      </w:pPr>
+    </w:lvl>
+    <w:lvl w:ilvl="7" w:tplc="04090019" w:tentative="1">
+      <w:start w:val="1"/>
+      <w:numFmt w:val="lowerLetter"/>
+      <w:lvlText w:val="%8."/>
+      <w:lvlJc w:val="left"/>
+      <w:pPr>
+        <w:ind w:left="5760" w:hanging="360"/>
+      </w:pPr>
+    </w:lvl>
+    <w:lvl w:ilvl="8" w:tplc="0409001B" w:tentative="1">
+      <w:start w:val="1"/>
+      <w:numFmt w:val="lowerRoman"/>
+      <w:lvlText w:val="%9."/>
+      <w:lvlJc w:val="right"/>
+      <w:pPr>
+        <w:ind w:left="6480" w:hanging="180"/>
+      </w:pPr>
+    </w:lvl>
+  </w:abstractNum>
+  <w:abstractNum w:abstractNumId="4" w15:restartNumberingAfterBreak="0">
     <w:nsid w:val="6C280A43"/>
     <w:multiLevelType w:val="hybridMultilevel"/>
     <w:tmpl w:val="B11880F6"/>
@@ -2289,6 +3376,12 @@
     <w:abstractNumId w:val="1"/>
   </w:num>
   <w:num w:numId="3" w16cid:durableId="960763984">
+    <w:abstractNumId w:val="4"/>
+  </w:num>
+  <w:num w:numId="4" w16cid:durableId="456140831">
+    <w:abstractNumId w:val="3"/>
+  </w:num>
+  <w:num w:numId="5" w16cid:durableId="824854486">
     <w:abstractNumId w:val="2"/>
   </w:num>
 </w:numbering>

</xml_diff>